<commit_message>
woo minor CV spacing updates
</commit_message>
<xml_diff>
--- a/MarielleHsu_2016-09-13_CV_Skills.docx
+++ b/MarielleHsu_2016-09-13_CV_Skills.docx
@@ -29,7 +29,7 @@
           <w:tcPr>
             <w:tcW w:w="2340" w:type="dxa"/>
             <w:tcBorders/>
-            <w:shd w:fill="auto" w:val="clear"/>
+            <w:shd w:fill="FFFFFF" w:val="clear"/>
             <w:vAlign w:val="center"/>
           </w:tcPr>
           <w:p>
@@ -76,7 +76,7 @@
           <w:tcPr>
             <w:tcW w:w="2759" w:type="dxa"/>
             <w:tcBorders/>
-            <w:shd w:fill="auto" w:val="clear"/>
+            <w:shd w:fill="FFFFFF" w:val="clear"/>
             <w:tcMar>
               <w:top w:w="55" w:type="dxa"/>
               <w:left w:w="55" w:type="dxa"/>
@@ -119,7 +119,7 @@
           <w:tcPr>
             <w:tcW w:w="5671" w:type="dxa"/>
             <w:tcBorders/>
-            <w:shd w:fill="auto" w:val="clear"/>
+            <w:shd w:fill="FFFFFF" w:val="clear"/>
             <w:tcMar>
               <w:top w:w="55" w:type="dxa"/>
               <w:left w:w="55" w:type="dxa"/>
@@ -230,6 +230,7 @@
         <w:rPr>
           <w:sz w:val="10"/>
           <w:szCs w:val="10"/>
+          <w:lang w:val="en-GB"/>
         </w:rPr>
       </w:pPr>
       <w:r>
@@ -249,7 +250,12 @@
         <w:spacing w:lineRule="auto" w:line="240" w:before="114" w:after="57"/>
         <w:ind w:left="0" w:right="0" w:hanging="0"/>
         <w:jc w:val="center"/>
-        <w:rPr/>
+        <w:rPr>
+          <w:rFonts w:ascii="Museo 300" w:hAnsi="Museo 300"/>
+          <w:sz w:val="20"/>
+          <w:szCs w:val="20"/>
+          <w:lang w:val="en-GB"/>
+        </w:rPr>
       </w:pPr>
       <w:r>
         <w:rPr>
@@ -267,10 +273,11 @@
       <w:pPr>
         <w:pStyle w:val="HorizontalLine"/>
         <w:spacing w:lineRule="auto" w:line="240" w:before="0" w:after="0"/>
-        <w:ind w:left="0" w:hanging="0"/>
+        <w:ind w:left="0" w:right="0" w:hanging="0"/>
         <w:rPr>
           <w:sz w:val="6"/>
           <w:szCs w:val="6"/>
+          <w:lang w:val="en-GB"/>
         </w:rPr>
       </w:pPr>
       <w:r>
@@ -287,8 +294,13 @@
         <w:pStyle w:val="PreformattedText"/>
         <w:spacing w:lineRule="auto" w:line="240" w:before="0" w:after="0"/>
         <w:rPr>
+          <w:rFonts w:ascii="Museo 700" w:hAnsi="Museo 700"/>
+          <w:b/>
+          <w:b/>
+          <w:bCs/>
           <w:sz w:val="10"/>
           <w:szCs w:val="10"/>
+          <w:lang w:val="en-GB"/>
         </w:rPr>
       </w:pPr>
       <w:r>
@@ -307,17 +319,25 @@
       <w:pPr>
         <w:pStyle w:val="PreformattedText"/>
         <w:spacing w:lineRule="auto" w:line="240" w:before="57" w:after="57"/>
-        <w:rPr/>
-      </w:pPr>
-      <w:r>
         <w:rPr>
           <w:rFonts w:ascii="Museo 700" w:hAnsi="Museo 700"/>
+          <w:b/>
           <w:b/>
           <w:bCs/>
           <w:sz w:val="22"/>
           <w:szCs w:val="22"/>
           <w:lang w:val="en-GB"/>
         </w:rPr>
+      </w:pPr>
+      <w:r>
+        <w:rPr>
+          <w:rFonts w:ascii="Museo 700" w:hAnsi="Museo 700"/>
+          <w:b/>
+          <w:bCs/>
+          <w:sz w:val="22"/>
+          <w:szCs w:val="22"/>
+          <w:lang w:val="en-GB"/>
+        </w:rPr>
         <w:t>DESIGN</w:t>
       </w:r>
     </w:p>
@@ -325,7 +345,7 @@
       <w:pPr>
         <w:pStyle w:val="PreformattedText"/>
         <w:spacing w:lineRule="auto" w:line="240" w:before="57" w:after="57"/>
-        <w:ind w:left="283" w:hanging="0"/>
+        <w:ind w:left="283" w:right="0" w:hanging="0"/>
         <w:rPr/>
       </w:pPr>
       <w:r>
@@ -405,7 +425,7 @@
       <w:pPr>
         <w:pStyle w:val="PreformattedText"/>
         <w:spacing w:lineRule="auto" w:line="240" w:before="57" w:after="57"/>
-        <w:ind w:left="566" w:hanging="0"/>
+        <w:ind w:left="566" w:right="0" w:hanging="0"/>
         <w:rPr/>
       </w:pPr>
       <w:r>
@@ -453,7 +473,7 @@
       <w:pPr>
         <w:pStyle w:val="PreformattedText"/>
         <w:spacing w:lineRule="auto" w:line="240" w:before="57" w:after="57"/>
-        <w:ind w:left="283" w:hanging="0"/>
+        <w:ind w:left="283" w:right="0" w:hanging="0"/>
         <w:rPr/>
       </w:pPr>
       <w:r>
@@ -533,8 +553,14 @@
       <w:pPr>
         <w:pStyle w:val="PreformattedText"/>
         <w:spacing w:lineRule="auto" w:line="240" w:before="57" w:after="57"/>
-        <w:ind w:left="566" w:hanging="0"/>
-        <w:rPr/>
+        <w:ind w:left="566" w:right="0" w:hanging="0"/>
+        <w:rPr>
+          <w:rFonts w:ascii="Museo 300" w:hAnsi="Museo 300"/>
+          <w:b w:val="false"/>
+          <w:b w:val="false"/>
+          <w:bCs w:val="false"/>
+          <w:lang w:val="en-GB"/>
+        </w:rPr>
       </w:pPr>
       <w:r>
         <w:rPr>
@@ -550,7 +576,7 @@
       <w:pPr>
         <w:pStyle w:val="PreformattedText"/>
         <w:spacing w:lineRule="auto" w:line="240" w:before="57" w:after="57"/>
-        <w:ind w:left="283" w:hanging="0"/>
+        <w:ind w:left="283" w:right="0" w:hanging="0"/>
         <w:rPr/>
       </w:pPr>
       <w:r>
@@ -599,26 +625,21 @@
         <w:tab/>
         <w:tab/>
         <w:tab/>
-        <w:t xml:space="preserve">  </w:t>
-      </w:r>
-      <w:r>
-        <w:rPr>
-          <w:rFonts w:ascii="Museo 300" w:hAnsi="Museo 300"/>
-          <w:b w:val="false"/>
-          <w:bCs w:val="false"/>
-          <w:i/>
-          <w:iCs/>
-          <w:lang w:val="en-GB"/>
-        </w:rPr>
-        <w:t>March 2015 - July 2015</w:t>
-      </w:r>
-    </w:p>
-    <w:p>
-      <w:pPr>
-        <w:pStyle w:val="PreformattedText"/>
-        <w:spacing w:lineRule="auto" w:line="240" w:before="57" w:after="57"/>
-        <w:ind w:left="566" w:hanging="0"/>
-        <w:rPr/>
+        <w:t xml:space="preserve">  March 2015 - July 2015</w:t>
+      </w:r>
+    </w:p>
+    <w:p>
+      <w:pPr>
+        <w:pStyle w:val="PreformattedText"/>
+        <w:spacing w:lineRule="auto" w:line="240" w:before="57" w:after="57"/>
+        <w:ind w:left="566" w:right="0" w:hanging="0"/>
+        <w:rPr>
+          <w:rFonts w:ascii="Museo 300" w:hAnsi="Museo 300"/>
+          <w:b w:val="false"/>
+          <w:b w:val="false"/>
+          <w:bCs w:val="false"/>
+          <w:lang w:val="en-GB"/>
+        </w:rPr>
       </w:pPr>
       <w:r>
         <w:rPr>
@@ -634,7 +655,7 @@
       <w:pPr>
         <w:pStyle w:val="PreformattedText"/>
         <w:spacing w:lineRule="auto" w:line="240" w:before="57" w:after="57"/>
-        <w:ind w:left="283" w:hanging="0"/>
+        <w:ind w:left="283" w:right="0" w:hanging="0"/>
         <w:rPr/>
       </w:pPr>
       <w:r>
@@ -707,27 +728,23 @@
         <w:tab/>
         <w:tab/>
         <w:tab/>
-      </w:r>
-      <w:r>
-        <w:rPr>
-          <w:rFonts w:ascii="Museo 300" w:hAnsi="Museo 300"/>
-          <w:b w:val="false"/>
-          <w:bCs w:val="false"/>
-          <w:i/>
-          <w:iCs/>
+        <w:t>March 2015 – September 2015</w:t>
+      </w:r>
+    </w:p>
+    <w:p>
+      <w:pPr>
+        <w:pStyle w:val="PreformattedText"/>
+        <w:spacing w:lineRule="auto" w:line="240" w:before="57" w:after="57"/>
+        <w:ind w:left="566" w:right="0" w:hanging="0"/>
+        <w:rPr>
+          <w:rFonts w:ascii="Museo 300" w:hAnsi="Museo 300"/>
+          <w:b w:val="false"/>
+          <w:b w:val="false"/>
+          <w:bCs w:val="false"/>
           <w:sz w:val="20"/>
           <w:szCs w:val="20"/>
           <w:lang w:val="en-GB"/>
         </w:rPr>
-        <w:t>March 2015 – September 2015</w:t>
-      </w:r>
-    </w:p>
-    <w:p>
-      <w:pPr>
-        <w:pStyle w:val="PreformattedText"/>
-        <w:spacing w:lineRule="auto" w:line="240" w:before="57" w:after="57"/>
-        <w:ind w:left="566" w:hanging="0"/>
-        <w:rPr/>
       </w:pPr>
       <w:r>
         <w:rPr>
@@ -745,7 +762,7 @@
       <w:pPr>
         <w:pStyle w:val="PreformattedText"/>
         <w:spacing w:lineRule="auto" w:line="240" w:before="57" w:after="57"/>
-        <w:ind w:left="283" w:hanging="0"/>
+        <w:ind w:left="283" w:right="0" w:hanging="0"/>
         <w:rPr/>
       </w:pPr>
       <w:r>
@@ -798,26 +815,21 @@
         <w:tab/>
         <w:tab/>
         <w:tab/>
-        <w:t xml:space="preserve">    </w:t>
-      </w:r>
-      <w:r>
-        <w:rPr>
-          <w:rFonts w:ascii="Museo 300" w:hAnsi="Museo 300"/>
-          <w:b w:val="false"/>
-          <w:bCs w:val="false"/>
-          <w:i/>
-          <w:iCs/>
-          <w:lang w:val="en-GB"/>
-        </w:rPr>
-        <w:t>October 2014 - May 2015</w:t>
-      </w:r>
-    </w:p>
-    <w:p>
-      <w:pPr>
-        <w:pStyle w:val="PreformattedText"/>
-        <w:spacing w:lineRule="auto" w:line="240" w:before="57" w:after="57"/>
-        <w:ind w:left="566" w:hanging="0"/>
-        <w:rPr/>
+        <w:t xml:space="preserve">    October 2014 - May 2015</w:t>
+      </w:r>
+    </w:p>
+    <w:p>
+      <w:pPr>
+        <w:pStyle w:val="PreformattedText"/>
+        <w:spacing w:lineRule="auto" w:line="240" w:before="57" w:after="57"/>
+        <w:ind w:left="566" w:right="0" w:hanging="0"/>
+        <w:rPr>
+          <w:rFonts w:ascii="Museo 300" w:hAnsi="Museo 300"/>
+          <w:b w:val="false"/>
+          <w:b w:val="false"/>
+          <w:bCs w:val="false"/>
+          <w:lang w:val="en-GB"/>
+        </w:rPr>
       </w:pPr>
       <w:r>
         <w:rPr>
@@ -833,7 +845,7 @@
       <w:pPr>
         <w:pStyle w:val="PreformattedText"/>
         <w:spacing w:lineRule="auto" w:line="240" w:before="57" w:after="57"/>
-        <w:ind w:left="283" w:hanging="0"/>
+        <w:ind w:left="283" w:right="0" w:hanging="0"/>
         <w:rPr/>
       </w:pPr>
       <w:r>
@@ -893,26 +905,21 @@
         <w:tab/>
         <w:tab/>
         <w:tab/>
-        <w:t xml:space="preserve"> </w:t>
-      </w:r>
-      <w:r>
-        <w:rPr>
-          <w:rFonts w:ascii="Museo 300" w:hAnsi="Museo 300"/>
-          <w:b w:val="false"/>
-          <w:bCs w:val="false"/>
-          <w:i/>
-          <w:iCs/>
-          <w:lang w:val="en-GB"/>
-        </w:rPr>
-        <w:t>August 2014 - December 2014</w:t>
-      </w:r>
-    </w:p>
-    <w:p>
-      <w:pPr>
-        <w:pStyle w:val="PreformattedText"/>
-        <w:spacing w:lineRule="auto" w:line="240" w:before="57" w:after="57"/>
-        <w:ind w:left="566" w:hanging="0"/>
-        <w:rPr/>
+        <w:t xml:space="preserve"> August 2014 - December 2014</w:t>
+      </w:r>
+    </w:p>
+    <w:p>
+      <w:pPr>
+        <w:pStyle w:val="PreformattedText"/>
+        <w:spacing w:lineRule="auto" w:line="240" w:before="57" w:after="57"/>
+        <w:ind w:left="566" w:right="0" w:hanging="0"/>
+        <w:rPr>
+          <w:rFonts w:ascii="Museo 300" w:hAnsi="Museo 300"/>
+          <w:b w:val="false"/>
+          <w:b w:val="false"/>
+          <w:bCs w:val="false"/>
+          <w:lang w:val="en-GB"/>
+        </w:rPr>
       </w:pPr>
       <w:r>
         <w:rPr>
@@ -928,7 +935,7 @@
       <w:pPr>
         <w:pStyle w:val="PreformattedText"/>
         <w:spacing w:lineRule="auto" w:line="240" w:before="57" w:after="57"/>
-        <w:ind w:left="283" w:hanging="0"/>
+        <w:ind w:left="283" w:right="0" w:hanging="0"/>
         <w:rPr/>
       </w:pPr>
       <w:r>
@@ -981,26 +988,21 @@
         <w:tab/>
         <w:tab/>
         <w:tab/>
-        <w:t xml:space="preserve">    </w:t>
-      </w:r>
-      <w:r>
-        <w:rPr>
-          <w:rFonts w:ascii="Museo 300" w:hAnsi="Museo 300"/>
-          <w:b w:val="false"/>
-          <w:bCs w:val="false"/>
-          <w:i/>
-          <w:iCs/>
-          <w:lang w:val="en-GB"/>
-        </w:rPr>
-        <w:t>June 2014 - August 2014</w:t>
-      </w:r>
-    </w:p>
-    <w:p>
-      <w:pPr>
-        <w:pStyle w:val="PreformattedText"/>
-        <w:spacing w:lineRule="auto" w:line="240" w:before="57" w:after="57"/>
-        <w:ind w:left="566" w:hanging="0"/>
-        <w:rPr/>
+        <w:t xml:space="preserve">    June 2014 - August 2014</w:t>
+      </w:r>
+    </w:p>
+    <w:p>
+      <w:pPr>
+        <w:pStyle w:val="PreformattedText"/>
+        <w:spacing w:lineRule="auto" w:line="240" w:before="57" w:after="57"/>
+        <w:ind w:left="566" w:right="0" w:hanging="0"/>
+        <w:rPr>
+          <w:rFonts w:ascii="Museo 300" w:hAnsi="Museo 300"/>
+          <w:b w:val="false"/>
+          <w:b w:val="false"/>
+          <w:bCs w:val="false"/>
+          <w:lang w:val="en-GB"/>
+        </w:rPr>
       </w:pPr>
       <w:r>
         <w:rPr>
@@ -1016,7 +1018,7 @@
       <w:pPr>
         <w:pStyle w:val="PreformattedText"/>
         <w:spacing w:lineRule="auto" w:line="240" w:before="57" w:after="57"/>
-        <w:ind w:left="283" w:hanging="0"/>
+        <w:ind w:left="283" w:right="0" w:hanging="0"/>
         <w:rPr/>
       </w:pPr>
       <w:r>
@@ -1073,26 +1075,21 @@
         <w:tab/>
         <w:tab/>
         <w:tab/>
-        <w:t xml:space="preserve">  </w:t>
-      </w:r>
-      <w:r>
-        <w:rPr>
-          <w:rFonts w:ascii="Museo 300" w:hAnsi="Museo 300"/>
-          <w:b w:val="false"/>
-          <w:bCs w:val="false"/>
-          <w:i/>
-          <w:iCs/>
-          <w:lang w:val="en-GB"/>
-        </w:rPr>
-        <w:t>December 2013 - March 2014</w:t>
-      </w:r>
-    </w:p>
-    <w:p>
-      <w:pPr>
-        <w:pStyle w:val="PreformattedText"/>
-        <w:spacing w:lineRule="auto" w:line="240" w:before="57" w:after="57"/>
-        <w:ind w:left="566" w:hanging="0"/>
-        <w:rPr/>
+        <w:t xml:space="preserve">  December 2013 - March 2014</w:t>
+      </w:r>
+    </w:p>
+    <w:p>
+      <w:pPr>
+        <w:pStyle w:val="PreformattedText"/>
+        <w:spacing w:lineRule="auto" w:line="240" w:before="57" w:after="57"/>
+        <w:ind w:left="566" w:right="0" w:hanging="0"/>
+        <w:rPr>
+          <w:rFonts w:ascii="Museo 300" w:hAnsi="Museo 300"/>
+          <w:b w:val="false"/>
+          <w:b w:val="false"/>
+          <w:bCs w:val="false"/>
+          <w:lang w:val="en-GB"/>
+        </w:rPr>
       </w:pPr>
       <w:r>
         <w:rPr>
@@ -1108,7 +1105,7 @@
       <w:pPr>
         <w:pStyle w:val="PreformattedText"/>
         <w:spacing w:lineRule="auto" w:line="240" w:before="57" w:after="57"/>
-        <w:ind w:left="283" w:hanging="0"/>
+        <w:ind w:left="283" w:right="0" w:hanging="0"/>
         <w:rPr/>
       </w:pPr>
       <w:r>
@@ -1171,16 +1168,6 @@
         <w:tab/>
         <w:tab/>
         <w:tab/>
-      </w:r>
-      <w:r>
-        <w:rPr>
-          <w:rFonts w:ascii="Museo 300" w:hAnsi="Museo 300"/>
-          <w:b w:val="false"/>
-          <w:bCs w:val="false"/>
-          <w:i/>
-          <w:iCs/>
-          <w:lang w:val="en-GB"/>
-        </w:rPr>
         <w:t>January 2009 - March 2009</w:t>
       </w:r>
     </w:p>
@@ -1188,8 +1175,14 @@
       <w:pPr>
         <w:pStyle w:val="PreformattedText"/>
         <w:spacing w:lineRule="auto" w:line="240" w:before="57" w:after="57"/>
-        <w:ind w:left="566" w:hanging="0"/>
-        <w:rPr/>
+        <w:ind w:left="566" w:right="0" w:hanging="0"/>
+        <w:rPr>
+          <w:rFonts w:ascii="Museo 300" w:hAnsi="Museo 300"/>
+          <w:b w:val="false"/>
+          <w:b w:val="false"/>
+          <w:bCs w:val="false"/>
+          <w:lang w:val="en-GB"/>
+        </w:rPr>
       </w:pPr>
       <w:r>
         <w:rPr>
@@ -1205,10 +1198,15 @@
       <w:pPr>
         <w:pStyle w:val="PreformattedText"/>
         <w:spacing w:lineRule="auto" w:line="240" w:before="0" w:after="0"/>
-        <w:ind w:left="0" w:hanging="0"/>
-        <w:rPr>
+        <w:ind w:left="0" w:right="0" w:hanging="0"/>
+        <w:rPr>
+          <w:rFonts w:ascii="Museo 300" w:hAnsi="Museo 300"/>
+          <w:b w:val="false"/>
+          <w:b w:val="false"/>
+          <w:bCs w:val="false"/>
           <w:sz w:val="8"/>
           <w:szCs w:val="8"/>
+          <w:lang w:val="en-GB"/>
         </w:rPr>
       </w:pPr>
       <w:r>
@@ -1227,17 +1225,25 @@
       <w:pPr>
         <w:pStyle w:val="PreformattedText"/>
         <w:spacing w:lineRule="auto" w:line="240" w:before="57" w:after="57"/>
-        <w:rPr/>
-      </w:pPr>
-      <w:r>
         <w:rPr>
           <w:rFonts w:ascii="Museo 700" w:hAnsi="Museo 700"/>
+          <w:b/>
           <w:b/>
           <w:bCs/>
           <w:sz w:val="22"/>
           <w:szCs w:val="22"/>
           <w:lang w:val="en-GB"/>
         </w:rPr>
+      </w:pPr>
+      <w:r>
+        <w:rPr>
+          <w:rFonts w:ascii="Museo 700" w:hAnsi="Museo 700"/>
+          <w:b/>
+          <w:bCs/>
+          <w:sz w:val="22"/>
+          <w:szCs w:val="22"/>
+          <w:lang w:val="en-GB"/>
+        </w:rPr>
         <w:t>PROCESS OPTIMIZATION</w:t>
       </w:r>
     </w:p>
@@ -1245,8 +1251,17 @@
       <w:pPr>
         <w:pStyle w:val="PreformattedText"/>
         <w:spacing w:lineRule="auto" w:line="240" w:before="57" w:after="57"/>
-        <w:ind w:left="283" w:hanging="0"/>
-        <w:rPr/>
+        <w:ind w:left="283" w:right="0" w:hanging="0"/>
+        <w:rPr>
+          <w:rFonts w:ascii="Museo 300" w:hAnsi="Museo 300"/>
+          <w:b/>
+          <w:b/>
+          <w:bCs/>
+          <w:i/>
+          <w:i/>
+          <w:iCs/>
+          <w:lang w:val="en-GB"/>
+        </w:rPr>
       </w:pPr>
       <w:r>
         <w:rPr>
@@ -1264,8 +1279,14 @@
       <w:pPr>
         <w:pStyle w:val="PreformattedText"/>
         <w:spacing w:lineRule="auto" w:line="240" w:before="57" w:after="57"/>
-        <w:ind w:left="566" w:hanging="0"/>
-        <w:rPr/>
+        <w:ind w:left="566" w:right="0" w:hanging="0"/>
+        <w:rPr>
+          <w:rFonts w:ascii="Museo 300" w:hAnsi="Museo 300"/>
+          <w:b w:val="false"/>
+          <w:b w:val="false"/>
+          <w:bCs w:val="false"/>
+          <w:lang w:val="en-GB"/>
+        </w:rPr>
       </w:pPr>
       <w:r>
         <w:rPr>
@@ -1281,7 +1302,7 @@
       <w:pPr>
         <w:pStyle w:val="PreformattedText"/>
         <w:spacing w:lineRule="auto" w:line="240" w:before="57" w:after="57"/>
-        <w:ind w:left="283" w:hanging="0"/>
+        <w:ind w:left="283" w:right="0" w:hanging="0"/>
         <w:rPr/>
       </w:pPr>
       <w:r>
@@ -1340,16 +1361,6 @@
         <w:tab/>
         <w:tab/>
         <w:tab/>
-      </w:r>
-      <w:r>
-        <w:rPr>
-          <w:rFonts w:ascii="Museo 300" w:hAnsi="Museo 300"/>
-          <w:b w:val="false"/>
-          <w:bCs w:val="false"/>
-          <w:i/>
-          <w:iCs/>
-          <w:lang w:val="en-GB"/>
-        </w:rPr>
         <w:t>March 2015 – October 2015</w:t>
       </w:r>
     </w:p>
@@ -1357,7 +1368,7 @@
       <w:pPr>
         <w:pStyle w:val="PreformattedText"/>
         <w:spacing w:lineRule="auto" w:line="240" w:before="57" w:after="57"/>
-        <w:ind w:left="566" w:hanging="0"/>
+        <w:ind w:left="566" w:right="0" w:hanging="0"/>
         <w:rPr/>
       </w:pPr>
       <w:r>
@@ -1394,8 +1405,17 @@
       <w:pPr>
         <w:pStyle w:val="PreformattedText"/>
         <w:spacing w:lineRule="auto" w:line="240" w:before="57" w:after="57"/>
-        <w:ind w:left="283" w:hanging="0"/>
-        <w:rPr/>
+        <w:ind w:left="283" w:right="0" w:hanging="0"/>
+        <w:rPr>
+          <w:rFonts w:ascii="Museo 300" w:hAnsi="Museo 300"/>
+          <w:b/>
+          <w:b/>
+          <w:bCs/>
+          <w:i/>
+          <w:i/>
+          <w:iCs/>
+          <w:lang w:val="en-GB"/>
+        </w:rPr>
       </w:pPr>
       <w:r>
         <w:rPr>
@@ -1413,8 +1433,14 @@
       <w:pPr>
         <w:pStyle w:val="PreformattedText"/>
         <w:spacing w:lineRule="auto" w:line="240" w:before="57" w:after="57"/>
-        <w:ind w:left="566" w:hanging="0"/>
-        <w:rPr/>
+        <w:ind w:left="566" w:right="0" w:hanging="0"/>
+        <w:rPr>
+          <w:rFonts w:ascii="Museo 300" w:hAnsi="Museo 300"/>
+          <w:b w:val="false"/>
+          <w:b w:val="false"/>
+          <w:bCs w:val="false"/>
+          <w:lang w:val="en-GB"/>
+        </w:rPr>
       </w:pPr>
       <w:r>
         <w:rPr>
@@ -1430,7 +1456,7 @@
       <w:pPr>
         <w:pStyle w:val="PreformattedText"/>
         <w:spacing w:lineRule="auto" w:line="240" w:before="57" w:after="57"/>
-        <w:ind w:left="283" w:hanging="0"/>
+        <w:ind w:left="283" w:right="0" w:hanging="0"/>
         <w:rPr/>
       </w:pPr>
       <w:r>
@@ -1493,26 +1519,21 @@
         <w:tab/>
         <w:tab/>
         <w:tab/>
-        <w:t xml:space="preserve">  </w:t>
-      </w:r>
-      <w:r>
-        <w:rPr>
-          <w:rFonts w:ascii="Museo 300" w:hAnsi="Museo 300"/>
-          <w:b w:val="false"/>
-          <w:bCs w:val="false"/>
-          <w:i/>
-          <w:iCs/>
-          <w:lang w:val="en-GB"/>
-        </w:rPr>
-        <w:t>October 2013 – June 2014</w:t>
-      </w:r>
-    </w:p>
-    <w:p>
-      <w:pPr>
-        <w:pStyle w:val="PreformattedText"/>
-        <w:spacing w:lineRule="auto" w:line="240" w:before="57" w:after="57"/>
-        <w:ind w:left="566" w:hanging="0"/>
-        <w:rPr/>
+        <w:t xml:space="preserve">  October 2013 – June 2014</w:t>
+      </w:r>
+    </w:p>
+    <w:p>
+      <w:pPr>
+        <w:pStyle w:val="PreformattedText"/>
+        <w:spacing w:lineRule="auto" w:line="240" w:before="57" w:after="57"/>
+        <w:ind w:left="566" w:right="0" w:hanging="0"/>
+        <w:rPr>
+          <w:rFonts w:ascii="Museo 300" w:hAnsi="Museo 300"/>
+          <w:b w:val="false"/>
+          <w:b w:val="false"/>
+          <w:bCs w:val="false"/>
+          <w:lang w:val="en-GB"/>
+        </w:rPr>
       </w:pPr>
       <w:r>
         <w:rPr>
@@ -1528,7 +1549,7 @@
       <w:pPr>
         <w:pStyle w:val="PreformattedText"/>
         <w:spacing w:lineRule="auto" w:line="240" w:before="57" w:after="57"/>
-        <w:ind w:left="283" w:hanging="0"/>
+        <w:ind w:left="283" w:right="0" w:hanging="0"/>
         <w:rPr/>
       </w:pPr>
       <w:r>
@@ -1580,8 +1601,14 @@
       <w:pPr>
         <w:pStyle w:val="PreformattedText"/>
         <w:spacing w:lineRule="auto" w:line="240" w:before="57" w:after="57"/>
-        <w:ind w:left="566" w:hanging="0"/>
-        <w:rPr/>
+        <w:ind w:left="566" w:right="0" w:hanging="0"/>
+        <w:rPr>
+          <w:rFonts w:ascii="Museo 300" w:hAnsi="Museo 300"/>
+          <w:b w:val="false"/>
+          <w:b w:val="false"/>
+          <w:bCs w:val="false"/>
+          <w:lang w:val="en-GB"/>
+        </w:rPr>
       </w:pPr>
       <w:r>
         <w:rPr>
@@ -1597,18 +1624,26 @@
       <w:pPr>
         <w:pStyle w:val="PreformattedText"/>
         <w:spacing w:lineRule="auto" w:line="240" w:before="57" w:after="57"/>
-        <w:ind w:left="0" w:hanging="0"/>
-        <w:rPr/>
-      </w:pPr>
-      <w:r>
+        <w:ind w:left="0" w:right="0" w:hanging="0"/>
         <w:rPr>
           <w:rFonts w:ascii="Museo 700" w:hAnsi="Museo 700"/>
+          <w:b/>
           <w:b/>
           <w:bCs/>
           <w:sz w:val="22"/>
           <w:szCs w:val="22"/>
           <w:lang w:val="en-GB"/>
         </w:rPr>
+      </w:pPr>
+      <w:r>
+        <w:rPr>
+          <w:rFonts w:ascii="Museo 700" w:hAnsi="Museo 700"/>
+          <w:b/>
+          <w:bCs/>
+          <w:sz w:val="22"/>
+          <w:szCs w:val="22"/>
+          <w:lang w:val="en-GB"/>
+        </w:rPr>
         <w:t>DOCUMENTATION</w:t>
       </w:r>
     </w:p>
@@ -1616,8 +1651,17 @@
       <w:pPr>
         <w:pStyle w:val="PreformattedText"/>
         <w:spacing w:lineRule="auto" w:line="240" w:before="57" w:after="57"/>
-        <w:ind w:left="360" w:hanging="0"/>
-        <w:rPr/>
+        <w:ind w:left="360" w:right="0" w:hanging="0"/>
+        <w:rPr>
+          <w:rFonts w:ascii="Museo 300" w:hAnsi="Museo 300"/>
+          <w:b/>
+          <w:b/>
+          <w:bCs/>
+          <w:i/>
+          <w:i/>
+          <w:iCs/>
+          <w:lang w:val="en-GB"/>
+        </w:rPr>
       </w:pPr>
       <w:r>
         <w:rPr>
@@ -1635,8 +1679,14 @@
       <w:pPr>
         <w:pStyle w:val="PreformattedText"/>
         <w:spacing w:lineRule="auto" w:line="240" w:before="57" w:after="57"/>
-        <w:ind w:left="566" w:hanging="0"/>
-        <w:rPr/>
+        <w:ind w:left="566" w:right="0" w:hanging="0"/>
+        <w:rPr>
+          <w:rFonts w:ascii="Museo 300" w:hAnsi="Museo 300"/>
+          <w:b w:val="false"/>
+          <w:b w:val="false"/>
+          <w:bCs w:val="false"/>
+          <w:lang w:val="en-GB"/>
+        </w:rPr>
       </w:pPr>
       <w:r>
         <w:rPr>
@@ -1652,38 +1702,56 @@
       <w:pPr>
         <w:pStyle w:val="TextBody"/>
         <w:spacing w:lineRule="auto" w:line="240" w:before="57" w:after="57"/>
-        <w:ind w:left="283" w:hanging="0"/>
-        <w:rPr/>
-      </w:pPr>
-      <w:r>
-        <w:rPr>
-          <w:b/>
-          <w:bCs/>
+        <w:ind w:left="283" w:right="0" w:hanging="0"/>
+        <w:rPr>
+          <w:b/>
+          <w:b/>
+          <w:bCs/>
+          <w:i/>
           <w:i/>
           <w:iCs/>
           <w:sz w:val="20"/>
           <w:szCs w:val="20"/>
           <w:lang w:val="en-GB"/>
         </w:rPr>
-        <w:t>FIGMENT Oakland 2015</w:t>
-      </w:r>
-    </w:p>
-    <w:p>
-      <w:pPr>
-        <w:pStyle w:val="PreformattedText"/>
-        <w:spacing w:lineRule="auto" w:line="240" w:before="57" w:after="57"/>
-        <w:ind w:left="566" w:hanging="0"/>
-        <w:rPr/>
-      </w:pPr>
-      <w:r>
-        <w:rPr>
-          <w:rFonts w:ascii="Museo 300" w:hAnsi="Museo 300"/>
-          <w:b w:val="false"/>
-          <w:bCs w:val="false"/>
+      </w:pPr>
+      <w:r>
+        <w:rPr>
+          <w:b/>
+          <w:bCs/>
+          <w:i/>
+          <w:iCs/>
           <w:sz w:val="20"/>
           <w:szCs w:val="20"/>
           <w:lang w:val="en-GB"/>
         </w:rPr>
+        <w:t>FIGMENT Oakland 2015</w:t>
+      </w:r>
+    </w:p>
+    <w:p>
+      <w:pPr>
+        <w:pStyle w:val="PreformattedText"/>
+        <w:spacing w:lineRule="auto" w:line="240" w:before="57" w:after="57"/>
+        <w:ind w:left="566" w:right="0" w:hanging="0"/>
+        <w:rPr>
+          <w:rFonts w:ascii="Museo 300" w:hAnsi="Museo 300"/>
+          <w:b w:val="false"/>
+          <w:b w:val="false"/>
+          <w:bCs w:val="false"/>
+          <w:sz w:val="20"/>
+          <w:szCs w:val="20"/>
+          <w:lang w:val="en-GB"/>
+        </w:rPr>
+      </w:pPr>
+      <w:r>
+        <w:rPr>
+          <w:rFonts w:ascii="Museo 300" w:hAnsi="Museo 300"/>
+          <w:b w:val="false"/>
+          <w:bCs w:val="false"/>
+          <w:sz w:val="20"/>
+          <w:szCs w:val="20"/>
+          <w:lang w:val="en-GB"/>
+        </w:rPr>
         <w:t>Write documentation. Explain documentation. Keep everyone on the same page by providing templates.</w:t>
       </w:r>
     </w:p>
@@ -1691,7 +1759,7 @@
       <w:pPr>
         <w:pStyle w:val="PreformattedText"/>
         <w:spacing w:lineRule="auto" w:line="240" w:before="57" w:after="57"/>
-        <w:ind w:left="283" w:hanging="0"/>
+        <w:ind w:left="283" w:right="0" w:hanging="0"/>
         <w:rPr/>
       </w:pPr>
       <w:r>
@@ -1741,66 +1809,64 @@
         <w:tab/>
         <w:tab/>
         <w:tab/>
-        <w:t xml:space="preserve">     </w:t>
-      </w:r>
-      <w:r>
-        <w:rPr>
-          <w:rFonts w:ascii="Museo 300" w:hAnsi="Museo 300"/>
-          <w:b w:val="false"/>
-          <w:bCs w:val="false"/>
-          <w:i/>
-          <w:iCs/>
-          <w:lang w:val="en-GB"/>
-        </w:rPr>
-        <w:t>July 2014 – December 2015</w:t>
-      </w:r>
-    </w:p>
-    <w:p>
-      <w:pPr>
-        <w:pStyle w:val="PreformattedText"/>
-        <w:spacing w:lineRule="auto" w:line="240" w:before="57" w:after="57"/>
-        <w:ind w:left="566" w:hanging="0"/>
-        <w:rPr/>
-      </w:pPr>
-      <w:r>
-        <w:rPr>
-          <w:rFonts w:ascii="Museo 300" w:hAnsi="Museo 300"/>
-          <w:b w:val="false"/>
-          <w:bCs w:val="false"/>
+        <w:t xml:space="preserve">     July 2014 – December 2015</w:t>
+      </w:r>
+    </w:p>
+    <w:p>
+      <w:pPr>
+        <w:pStyle w:val="PreformattedText"/>
+        <w:spacing w:lineRule="auto" w:line="240" w:before="57" w:after="57"/>
+        <w:ind w:left="566" w:right="0" w:hanging="0"/>
+        <w:rPr>
+          <w:rFonts w:ascii="Museo 300" w:hAnsi="Museo 300"/>
+          <w:b w:val="false"/>
+          <w:b w:val="false"/>
+          <w:bCs w:val="false"/>
+          <w:i w:val="false"/>
           <w:i w:val="false"/>
           <w:iCs w:val="false"/>
           <w:lang w:val="en-GB"/>
         </w:rPr>
-        <w:t>Create documentation of internal processes to facilitate communication between organization volunteers, as well as accountability to community members. Ensure smooth operation of two weekly event venues.</w:t>
-      </w:r>
-    </w:p>
-    <w:p>
-      <w:pPr>
-        <w:pStyle w:val="PreformattedText"/>
-        <w:spacing w:lineRule="auto" w:line="240" w:before="57" w:after="57"/>
-        <w:ind w:left="360" w:hanging="0"/>
-        <w:rPr/>
-      </w:pPr>
-      <w:r>
-        <w:rPr>
-          <w:rFonts w:ascii="Museo 300" w:hAnsi="Museo 300"/>
-          <w:b/>
-          <w:bCs/>
-          <w:i/>
-          <w:iCs/>
-          <w:lang w:val="en-GB"/>
-        </w:rPr>
-        <w:t xml:space="preserve">Pioneers of the Inevitable   </w:t>
-      </w:r>
-      <w:r>
-        <w:rPr>
-          <w:rFonts w:ascii="Museo 300" w:hAnsi="Museo 300"/>
-          <w:b/>
-          <w:bCs/>
+      </w:pPr>
+      <w:r>
+        <w:rPr>
+          <w:rFonts w:ascii="Museo 300" w:hAnsi="Museo 300"/>
+          <w:b w:val="false"/>
+          <w:bCs w:val="false"/>
           <w:i w:val="false"/>
           <w:iCs w:val="false"/>
           <w:lang w:val="en-GB"/>
         </w:rPr>
+        <w:t>Create documentation of internal processes to facilitate communication between organization volunteers, as well as accountability to community members. Ensure smooth operation of two weekly event venues.</w:t>
+      </w:r>
+    </w:p>
+    <w:p>
+      <w:pPr>
+        <w:pStyle w:val="PreformattedText"/>
+        <w:spacing w:lineRule="auto" w:line="240" w:before="57" w:after="57"/>
+        <w:ind w:left="360" w:right="0" w:hanging="0"/>
+        <w:rPr/>
+      </w:pPr>
+      <w:r>
+        <w:rPr>
+          <w:rFonts w:ascii="Museo 300" w:hAnsi="Museo 300"/>
+          <w:b/>
+          <w:bCs/>
+          <w:i/>
+          <w:iCs/>
+          <w:lang w:val="en-GB"/>
+        </w:rPr>
+        <w:t xml:space="preserve">Pioneers of the Inevitable   </w:t>
+      </w:r>
+      <w:r>
+        <w:rPr>
+          <w:rFonts w:ascii="Museo 300" w:hAnsi="Museo 300"/>
+          <w:b/>
+          <w:bCs/>
+          <w:i w:val="false"/>
+          <w:iCs w:val="false"/>
+          <w:lang w:val="en-GB"/>
+        </w:rPr>
         <w:t>|</w:t>
       </w:r>
       <w:r>
@@ -1830,26 +1896,21 @@
         <w:tab/>
         <w:tab/>
         <w:tab/>
-        <w:t xml:space="preserve">    </w:t>
-      </w:r>
-      <w:r>
-        <w:rPr>
-          <w:rFonts w:ascii="Museo 300" w:hAnsi="Museo 300"/>
-          <w:b w:val="false"/>
-          <w:bCs w:val="false"/>
-          <w:i/>
-          <w:iCs/>
-          <w:lang w:val="en-GB"/>
-        </w:rPr>
-        <w:t>April 2009 - July 2012</w:t>
-      </w:r>
-    </w:p>
-    <w:p>
-      <w:pPr>
-        <w:pStyle w:val="PreformattedText"/>
-        <w:spacing w:lineRule="auto" w:line="240" w:before="57" w:after="57"/>
-        <w:ind w:left="566" w:hanging="0"/>
-        <w:rPr/>
+        <w:t xml:space="preserve">    April 2009 - July 2012</w:t>
+      </w:r>
+    </w:p>
+    <w:p>
+      <w:pPr>
+        <w:pStyle w:val="PreformattedText"/>
+        <w:spacing w:lineRule="auto" w:line="240" w:before="57" w:after="57"/>
+        <w:ind w:left="566" w:right="0" w:hanging="0"/>
+        <w:rPr>
+          <w:rFonts w:ascii="Museo 300" w:hAnsi="Museo 300"/>
+          <w:b w:val="false"/>
+          <w:b w:val="false"/>
+          <w:bCs w:val="false"/>
+          <w:lang w:val="en-GB"/>
+        </w:rPr>
       </w:pPr>
       <w:r>
         <w:rPr>
@@ -1865,8 +1926,17 @@
       <w:pPr>
         <w:pStyle w:val="PreformattedText"/>
         <w:spacing w:lineRule="auto" w:line="240" w:before="57" w:after="57"/>
-        <w:ind w:left="360" w:hanging="0"/>
-        <w:rPr/>
+        <w:ind w:left="360" w:right="0" w:hanging="0"/>
+        <w:rPr>
+          <w:rFonts w:ascii="Museo 300" w:hAnsi="Museo 300"/>
+          <w:b/>
+          <w:b/>
+          <w:bCs/>
+          <w:i/>
+          <w:i/>
+          <w:iCs/>
+          <w:lang w:val="en-GB"/>
+        </w:rPr>
       </w:pPr>
       <w:r>
         <w:rPr>
@@ -1884,8 +1954,14 @@
       <w:pPr>
         <w:pStyle w:val="PreformattedText"/>
         <w:spacing w:lineRule="auto" w:line="240" w:before="57" w:after="57"/>
-        <w:ind w:left="566" w:hanging="0"/>
-        <w:rPr/>
+        <w:ind w:left="566" w:right="0" w:hanging="0"/>
+        <w:rPr>
+          <w:rFonts w:ascii="Museo 300" w:hAnsi="Museo 300"/>
+          <w:b w:val="false"/>
+          <w:b w:val="false"/>
+          <w:bCs w:val="false"/>
+          <w:lang w:val="en-GB"/>
+        </w:rPr>
       </w:pPr>
       <w:r>
         <w:rPr>
@@ -1901,10 +1977,17 @@
       <w:pPr>
         <w:pStyle w:val="TextBody"/>
         <w:spacing w:lineRule="auto" w:line="240" w:before="0" w:after="0"/>
-        <w:ind w:left="0" w:hanging="0"/>
-        <w:rPr>
+        <w:ind w:left="0" w:right="0" w:hanging="0"/>
+        <w:rPr>
+          <w:b/>
+          <w:b/>
+          <w:bCs/>
+          <w:i/>
+          <w:i/>
+          <w:iCs/>
           <w:sz w:val="8"/>
           <w:szCs w:val="8"/>
+          <w:lang w:val="en-GB"/>
         </w:rPr>
       </w:pPr>
       <w:r>
@@ -1924,17 +2007,25 @@
       <w:pPr>
         <w:pStyle w:val="PreformattedText"/>
         <w:spacing w:before="57" w:after="57"/>
-        <w:rPr/>
-      </w:pPr>
-      <w:r>
         <w:rPr>
           <w:rFonts w:ascii="Museo 700" w:hAnsi="Museo 700"/>
+          <w:b/>
           <w:b/>
           <w:bCs/>
           <w:sz w:val="22"/>
           <w:szCs w:val="22"/>
           <w:lang w:val="en-GB"/>
         </w:rPr>
+      </w:pPr>
+      <w:r>
+        <w:rPr>
+          <w:rFonts w:ascii="Museo 700" w:hAnsi="Museo 700"/>
+          <w:b/>
+          <w:bCs/>
+          <w:sz w:val="22"/>
+          <w:szCs w:val="22"/>
+          <w:lang w:val="en-GB"/>
+        </w:rPr>
         <w:t>MANAGEMENT</w:t>
       </w:r>
     </w:p>
@@ -1942,8 +2033,17 @@
       <w:pPr>
         <w:pStyle w:val="PreformattedText"/>
         <w:spacing w:before="57" w:after="57"/>
-        <w:ind w:left="360" w:hanging="0"/>
-        <w:rPr/>
+        <w:ind w:left="360" w:right="0" w:hanging="0"/>
+        <w:rPr>
+          <w:rFonts w:ascii="Museo 300" w:hAnsi="Museo 300"/>
+          <w:b/>
+          <w:b/>
+          <w:bCs/>
+          <w:i/>
+          <w:i/>
+          <w:iCs/>
+          <w:lang w:val="en-GB"/>
+        </w:rPr>
       </w:pPr>
       <w:r>
         <w:rPr>
@@ -1961,143 +2061,150 @@
       <w:pPr>
         <w:pStyle w:val="PreformattedText"/>
         <w:spacing w:before="57" w:after="57"/>
-        <w:ind w:left="566" w:hanging="0"/>
-        <w:rPr/>
-      </w:pPr>
-      <w:r>
-        <w:rPr>
-          <w:rFonts w:ascii="Museo 300" w:hAnsi="Museo 300"/>
-          <w:b w:val="false"/>
-          <w:bCs w:val="false"/>
+        <w:ind w:left="566" w:right="0" w:hanging="0"/>
+        <w:rPr>
+          <w:rFonts w:ascii="Museo 300" w:hAnsi="Museo 300"/>
+          <w:b w:val="false"/>
+          <w:b w:val="false"/>
+          <w:bCs w:val="false"/>
+          <w:i w:val="false"/>
           <w:i w:val="false"/>
           <w:iCs w:val="false"/>
           <w:lang w:val="en-GB"/>
         </w:rPr>
-        <w:t>Advise and support staff on software / hardware purchases for the School, and in the maintenance of web pages, development of web content, and recording and editing video. Induct new and existing members of staff both academic and administrative in the use of IT within the School and related policies.</w:t>
-      </w:r>
-    </w:p>
-    <w:p>
-      <w:pPr>
-        <w:pStyle w:val="PreformattedText"/>
-        <w:spacing w:before="57" w:after="57"/>
-        <w:ind w:left="360" w:hanging="0"/>
-        <w:rPr/>
-      </w:pPr>
-      <w:r>
-        <w:rPr>
-          <w:rFonts w:ascii="Museo 300" w:hAnsi="Museo 300"/>
-          <w:b/>
-          <w:bCs/>
-          <w:i/>
-          <w:iCs/>
-          <w:lang w:val="en-GB"/>
-        </w:rPr>
-        <w:t xml:space="preserve">The Crucible Fire Safety   </w:t>
-      </w:r>
-      <w:r>
-        <w:rPr>
-          <w:rFonts w:ascii="Museo 300" w:hAnsi="Museo 300"/>
-          <w:b/>
-          <w:bCs/>
+      </w:pPr>
+      <w:r>
+        <w:rPr>
+          <w:rFonts w:ascii="Museo 300" w:hAnsi="Museo 300"/>
+          <w:b w:val="false"/>
+          <w:bCs w:val="false"/>
           <w:i w:val="false"/>
           <w:iCs w:val="false"/>
           <w:lang w:val="en-GB"/>
         </w:rPr>
-        <w:t>|</w:t>
-      </w:r>
-      <w:r>
-        <w:rPr>
-          <w:rFonts w:ascii="Museo 300" w:hAnsi="Museo 300"/>
-          <w:b/>
-          <w:bCs/>
-          <w:i/>
-          <w:iCs/>
-          <w:lang w:val="en-GB"/>
-        </w:rPr>
-        <w:t xml:space="preserve">   </w:t>
-      </w:r>
-      <w:r>
-        <w:rPr>
-          <w:rFonts w:ascii="Museo 300" w:hAnsi="Museo 300"/>
-          <w:b w:val="false"/>
-          <w:bCs w:val="false"/>
-          <w:i/>
-          <w:iCs/>
-          <w:lang w:val="en-GB"/>
-        </w:rPr>
-        <w:t>Fire Safety</w:t>
-        <w:tab/>
-        <w:tab/>
-        <w:tab/>
-        <w:tab/>
-        <w:tab/>
-        <w:tab/>
-        <w:tab/>
-        <w:tab/>
-        <w:tab/>
-        <w:tab/>
-        <w:tab/>
-        <w:tab/>
-        <w:t xml:space="preserve">    </w:t>
-      </w:r>
-      <w:r>
-        <w:rPr>
-          <w:rFonts w:ascii="Museo 300" w:hAnsi="Museo 300"/>
-          <w:b w:val="false"/>
-          <w:bCs w:val="false"/>
-          <w:i/>
-          <w:iCs/>
-          <w:lang w:val="en-GB"/>
-        </w:rPr>
-        <w:t>November 2008 – December 2015</w:t>
+        <w:t>Advise and support staff on software / hardware purchases for the School, and in the maintenance of web pages, development of web content, and recording and editing video. Induct new and existing members of staff both academic and administrative in the use of IT within the School and related policies.</w:t>
       </w:r>
     </w:p>
     <w:p>
       <w:pPr>
         <w:pStyle w:val="PreformattedText"/>
         <w:spacing w:before="57" w:after="57"/>
-        <w:ind w:left="566" w:hanging="0"/>
+        <w:ind w:left="360" w:right="0" w:hanging="0"/>
         <w:rPr/>
       </w:pPr>
       <w:r>
         <w:rPr>
           <w:rFonts w:ascii="Museo 300" w:hAnsi="Museo 300"/>
-          <w:b w:val="false"/>
-          <w:bCs w:val="false"/>
+          <w:b/>
+          <w:bCs/>
+          <w:i/>
+          <w:iCs/>
+          <w:lang w:val="en-GB"/>
+        </w:rPr>
+        <w:t xml:space="preserve">The Crucible Fire Safety   </w:t>
+      </w:r>
+      <w:r>
+        <w:rPr>
+          <w:rFonts w:ascii="Museo 300" w:hAnsi="Museo 300"/>
+          <w:b/>
+          <w:bCs/>
           <w:i w:val="false"/>
           <w:iCs w:val="false"/>
           <w:lang w:val="en-GB"/>
         </w:rPr>
-        <w:t>Responsible for checking in with performers and artists before they light up, assisting with their safety procedures, communication any concerns, and giving a go/no-go before running. Maintain a safety perimeter around active fire. Be on hand to address questions from attendees, performers, or other staff. Attend and assist with yearly Fire Safety training to keep current on procedures.</w:t>
+        <w:t>|</w:t>
+      </w:r>
+      <w:r>
+        <w:rPr>
+          <w:rFonts w:ascii="Museo 300" w:hAnsi="Museo 300"/>
+          <w:b/>
+          <w:bCs/>
+          <w:i/>
+          <w:iCs/>
+          <w:lang w:val="en-GB"/>
+        </w:rPr>
+        <w:t xml:space="preserve">   </w:t>
+      </w:r>
+      <w:r>
+        <w:rPr>
+          <w:rFonts w:ascii="Museo 300" w:hAnsi="Museo 300"/>
+          <w:b w:val="false"/>
+          <w:bCs w:val="false"/>
+          <w:i/>
+          <w:iCs/>
+          <w:lang w:val="en-GB"/>
+        </w:rPr>
+        <w:t>Fire Safety</w:t>
+        <w:tab/>
+        <w:tab/>
+        <w:tab/>
+        <w:tab/>
+        <w:tab/>
+        <w:tab/>
+        <w:tab/>
+        <w:tab/>
+        <w:tab/>
+        <w:tab/>
+        <w:tab/>
+        <w:tab/>
+        <w:t xml:space="preserve">    November 2008 – December 2015</w:t>
       </w:r>
     </w:p>
     <w:p>
       <w:pPr>
         <w:pStyle w:val="PreformattedText"/>
         <w:spacing w:before="57" w:after="57"/>
-        <w:ind w:left="360" w:hanging="0"/>
-        <w:rPr/>
-      </w:pPr>
-      <w:r>
-        <w:rPr>
-          <w:rFonts w:ascii="Museo 300" w:hAnsi="Museo 300"/>
-          <w:b/>
-          <w:bCs/>
-          <w:i/>
-          <w:iCs/>
-          <w:lang w:val="en-GB"/>
-        </w:rPr>
-        <w:t xml:space="preserve">Girls Science Institute   </w:t>
-      </w:r>
-      <w:r>
-        <w:rPr>
-          <w:rFonts w:ascii="Museo 300" w:hAnsi="Museo 300"/>
-          <w:b/>
-          <w:bCs/>
+        <w:ind w:left="566" w:right="0" w:hanging="0"/>
+        <w:rPr>
+          <w:rFonts w:ascii="Museo 300" w:hAnsi="Museo 300"/>
+          <w:b w:val="false"/>
+          <w:b w:val="false"/>
+          <w:bCs w:val="false"/>
+          <w:i w:val="false"/>
           <w:i w:val="false"/>
           <w:iCs w:val="false"/>
           <w:lang w:val="en-GB"/>
         </w:rPr>
+      </w:pPr>
+      <w:r>
+        <w:rPr>
+          <w:rFonts w:ascii="Museo 300" w:hAnsi="Museo 300"/>
+          <w:b w:val="false"/>
+          <w:bCs w:val="false"/>
+          <w:i w:val="false"/>
+          <w:iCs w:val="false"/>
+          <w:lang w:val="en-GB"/>
+        </w:rPr>
+        <w:t>Responsible for checking in with performers and artists before they light up, assisting with their safety procedures, communication any concerns, and giving a go/no-go before running. Maintain a safety perimeter around active fire. Be on hand to address questions from attendees, performers, or other staff. Attend and assist with yearly Fire Safety training to keep current on procedures.</w:t>
+      </w:r>
+    </w:p>
+    <w:p>
+      <w:pPr>
+        <w:pStyle w:val="PreformattedText"/>
+        <w:spacing w:before="57" w:after="57"/>
+        <w:ind w:left="360" w:right="0" w:hanging="0"/>
+        <w:rPr/>
+      </w:pPr>
+      <w:r>
+        <w:rPr>
+          <w:rFonts w:ascii="Museo 300" w:hAnsi="Museo 300"/>
+          <w:b/>
+          <w:bCs/>
+          <w:i/>
+          <w:iCs/>
+          <w:lang w:val="en-GB"/>
+        </w:rPr>
+        <w:t xml:space="preserve">Girls Science Institute   </w:t>
+      </w:r>
+      <w:r>
+        <w:rPr>
+          <w:rFonts w:ascii="Museo 300" w:hAnsi="Museo 300"/>
+          <w:b/>
+          <w:bCs/>
+          <w:i w:val="false"/>
+          <w:iCs w:val="false"/>
+          <w:lang w:val="en-GB"/>
+        </w:rPr>
         <w:t>|</w:t>
       </w:r>
       <w:r>
@@ -2134,16 +2241,6 @@
         <w:tab/>
         <w:tab/>
         <w:tab/>
-      </w:r>
-      <w:r>
-        <w:rPr>
-          <w:rFonts w:ascii="Museo 300" w:hAnsi="Museo 300"/>
-          <w:b w:val="false"/>
-          <w:bCs w:val="false"/>
-          <w:i/>
-          <w:iCs/>
-          <w:lang w:val="en-GB"/>
-        </w:rPr>
         <w:t>May 2014 &amp; May 2015</w:t>
       </w:r>
     </w:p>
@@ -2151,7 +2248,109 @@
       <w:pPr>
         <w:pStyle w:val="PreformattedText"/>
         <w:spacing w:before="57" w:after="57"/>
-        <w:ind w:left="566" w:hanging="0"/>
+        <w:ind w:left="566" w:right="0" w:hanging="0"/>
+        <w:rPr>
+          <w:rFonts w:ascii="Museo 300" w:hAnsi="Museo 300"/>
+          <w:b w:val="false"/>
+          <w:b w:val="false"/>
+          <w:bCs w:val="false"/>
+          <w:lang w:val="en-GB"/>
+        </w:rPr>
+      </w:pPr>
+      <w:r>
+        <w:rPr>
+          <w:rFonts w:ascii="Museo 300" w:hAnsi="Museo 300"/>
+          <w:b w:val="false"/>
+          <w:bCs w:val="false"/>
+          <w:lang w:val="en-GB"/>
+        </w:rPr>
+        <w:t>Assist with project set-up in the morning, registration and check-in, maintaining order throughout the day, answer questions and guide exploration, and generally be present as a female engineer role model.</w:t>
+      </w:r>
+    </w:p>
+    <w:p>
+      <w:pPr>
+        <w:pStyle w:val="PreformattedText"/>
+        <w:spacing w:before="57" w:after="57"/>
+        <w:ind w:left="360" w:right="0" w:hanging="0"/>
+        <w:rPr>
+          <w:rFonts w:ascii="Museo 300" w:hAnsi="Museo 300"/>
+          <w:b/>
+          <w:b/>
+          <w:bCs/>
+          <w:i/>
+          <w:i/>
+          <w:iCs/>
+          <w:lang w:val="en-GB"/>
+        </w:rPr>
+      </w:pPr>
+      <w:r>
+        <w:rPr>
+          <w:rFonts w:ascii="Museo 300" w:hAnsi="Museo 300"/>
+          <w:b/>
+          <w:bCs/>
+          <w:i/>
+          <w:iCs/>
+          <w:lang w:val="en-GB"/>
+        </w:rPr>
+        <w:t>Sundown Blues Dance Society</w:t>
+      </w:r>
+    </w:p>
+    <w:p>
+      <w:pPr>
+        <w:pStyle w:val="PreformattedText"/>
+        <w:spacing w:before="57" w:after="57"/>
+        <w:ind w:left="566" w:right="0" w:hanging="0"/>
+        <w:rPr>
+          <w:rFonts w:ascii="Museo 300" w:hAnsi="Museo 300"/>
+          <w:b w:val="false"/>
+          <w:b w:val="false"/>
+          <w:bCs w:val="false"/>
+          <w:lang w:val="en-GB"/>
+        </w:rPr>
+      </w:pPr>
+      <w:r>
+        <w:rPr>
+          <w:rFonts w:ascii="Museo 300" w:hAnsi="Museo 300"/>
+          <w:b w:val="false"/>
+          <w:bCs w:val="false"/>
+          <w:lang w:val="en-GB"/>
+        </w:rPr>
+        <w:t>Individually responsible for restructuring community and cultural expectations within two weekly venues. Also being present as a Host several nights a month to provide on-site support, manage a team of volunteers, and ensure that new guidelines and processes fit the environment.</w:t>
+      </w:r>
+    </w:p>
+    <w:p>
+      <w:pPr>
+        <w:pStyle w:val="PreformattedText"/>
+        <w:spacing w:before="57" w:after="57"/>
+        <w:ind w:left="360" w:right="0" w:hanging="0"/>
+        <w:rPr>
+          <w:rFonts w:ascii="Museo 300" w:hAnsi="Museo 300"/>
+          <w:b/>
+          <w:b/>
+          <w:bCs/>
+          <w:i/>
+          <w:i/>
+          <w:iCs/>
+          <w:lang w:val="en-GB"/>
+        </w:rPr>
+      </w:pPr>
+      <w:r>
+        <w:rPr>
+          <w:rFonts w:ascii="Museo 300" w:hAnsi="Museo 300"/>
+          <w:b/>
+          <w:bCs/>
+          <w:i/>
+          <w:iCs/>
+          <w:lang w:val="en-GB"/>
+        </w:rPr>
+        <w:t>FIGMENT Oakland 2015</w:t>
+      </w:r>
+    </w:p>
+    <w:p>
+      <w:pPr>
+        <w:pStyle w:val="PreformattedText"/>
+        <w:spacing w:before="57" w:after="57"/>
+        <w:ind w:left="566" w:right="0" w:hanging="0"/>
         <w:rPr/>
       </w:pPr>
       <w:r>
@@ -2161,162 +2360,120 @@
           <w:bCs w:val="false"/>
           <w:lang w:val="en-GB"/>
         </w:rPr>
-        <w:t>Assist with project set-up in the morning, registration and check-in, maintaining order throughout the day, answer questions and guide exploration, and generally be present as a female engineer role model.</w:t>
+        <w:t>Assist with on-boarding and coordinating artists for and during the event, and supporting the other Curation volunteers. Herd cats. Help with everything.</w:t>
+      </w:r>
+      <w:bookmarkStart w:id="0" w:name="__DdeLink__185_953963326"/>
+      <w:r>
+        <w:rPr>
+          <w:rFonts w:ascii="Museo 300" w:hAnsi="Museo 300"/>
+          <w:b w:val="false"/>
+          <w:bCs w:val="false"/>
+          <w:lang w:val="en-GB"/>
+        </w:rPr>
+        <w:t xml:space="preserve"> </w:t>
+      </w:r>
+      <w:bookmarkEnd w:id="0"/>
+      <w:r>
+        <w:rPr>
+          <w:rFonts w:ascii="Museo 300" w:hAnsi="Museo 300"/>
+          <w:b w:val="false"/>
+          <w:bCs w:val="false"/>
+          <w:lang w:val="en-GB"/>
+        </w:rPr>
+        <w:t>Serve as day-of contact for administrative decisions.</w:t>
       </w:r>
     </w:p>
     <w:p>
       <w:pPr>
         <w:pStyle w:val="PreformattedText"/>
         <w:spacing w:before="57" w:after="57"/>
-        <w:ind w:left="360" w:hanging="0"/>
-        <w:rPr/>
-      </w:pPr>
-      <w:r>
-        <w:rPr>
-          <w:rFonts w:ascii="Museo 300" w:hAnsi="Museo 300"/>
-          <w:b/>
-          <w:bCs/>
-          <w:i/>
-          <w:iCs/>
-          <w:lang w:val="en-GB"/>
-        </w:rPr>
-        <w:t>Sundown Blues Dance Society</w:t>
+        <w:ind w:left="360" w:right="0" w:hanging="0"/>
+        <w:rPr>
+          <w:rFonts w:ascii="Museo 300" w:hAnsi="Museo 300"/>
+          <w:b/>
+          <w:b/>
+          <w:bCs/>
+          <w:i/>
+          <w:i/>
+          <w:iCs/>
+          <w:lang w:val="en-GB"/>
+        </w:rPr>
+      </w:pPr>
+      <w:r>
+        <w:rPr>
+          <w:rFonts w:ascii="Museo 300" w:hAnsi="Museo 300"/>
+          <w:b/>
+          <w:bCs/>
+          <w:i/>
+          <w:iCs/>
+          <w:lang w:val="en-GB"/>
+        </w:rPr>
+        <w:t>BluesQuake 2014</w:t>
       </w:r>
     </w:p>
     <w:p>
       <w:pPr>
         <w:pStyle w:val="PreformattedText"/>
         <w:spacing w:before="57" w:after="57"/>
-        <w:ind w:left="566" w:hanging="0"/>
-        <w:rPr/>
-      </w:pPr>
-      <w:r>
-        <w:rPr>
-          <w:rFonts w:ascii="Museo 300" w:hAnsi="Museo 300"/>
-          <w:b w:val="false"/>
-          <w:bCs w:val="false"/>
-          <w:lang w:val="en-GB"/>
-        </w:rPr>
-        <w:t>Individually responsible for restructuring community and cultural expectations within two weekly venues. Also being present as a Host several nights a month to provide on-site support, manage a team of volunteers, and ensure that new guidelines and processes fit the environment.</w:t>
+        <w:ind w:left="566" w:right="0" w:hanging="0"/>
+        <w:rPr>
+          <w:rFonts w:ascii="Museo 300" w:hAnsi="Museo 300"/>
+          <w:b w:val="false"/>
+          <w:b w:val="false"/>
+          <w:bCs w:val="false"/>
+          <w:lang w:val="en-GB"/>
+        </w:rPr>
+      </w:pPr>
+      <w:r>
+        <w:rPr>
+          <w:rFonts w:ascii="Museo 300" w:hAnsi="Museo 300"/>
+          <w:b w:val="false"/>
+          <w:bCs w:val="false"/>
+          <w:lang w:val="en-GB"/>
+        </w:rPr>
+        <w:t>Create agenda, solicit further items, keep meetings on track, ensure that we stick to the event timeline, and generally herd cats at the 17-person organizer meetings.</w:t>
       </w:r>
     </w:p>
     <w:p>
       <w:pPr>
         <w:pStyle w:val="PreformattedText"/>
         <w:spacing w:before="57" w:after="57"/>
-        <w:ind w:left="360" w:hanging="0"/>
-        <w:rPr/>
-      </w:pPr>
-      <w:r>
-        <w:rPr>
-          <w:rFonts w:ascii="Museo 300" w:hAnsi="Museo 300"/>
-          <w:b/>
-          <w:bCs/>
-          <w:i/>
-          <w:iCs/>
-          <w:lang w:val="en-GB"/>
-        </w:rPr>
-        <w:t>FIGMENT Oakland 2015</w:t>
+        <w:ind w:left="360" w:right="0" w:hanging="0"/>
+        <w:rPr>
+          <w:rFonts w:ascii="Museo 300" w:hAnsi="Museo 300"/>
+          <w:b/>
+          <w:b/>
+          <w:bCs/>
+          <w:i/>
+          <w:i/>
+          <w:iCs/>
+          <w:lang w:val="en-GB"/>
+        </w:rPr>
+      </w:pPr>
+      <w:r>
+        <w:rPr>
+          <w:rFonts w:ascii="Museo 300" w:hAnsi="Museo 300"/>
+          <w:b/>
+          <w:bCs/>
+          <w:i/>
+          <w:iCs/>
+          <w:lang w:val="en-GB"/>
+        </w:rPr>
+        <w:t>Pioneers of the Inevitable</w:t>
       </w:r>
     </w:p>
     <w:p>
       <w:pPr>
         <w:pStyle w:val="PreformattedText"/>
         <w:spacing w:before="57" w:after="57"/>
-        <w:ind w:left="566" w:hanging="0"/>
-        <w:rPr/>
-      </w:pPr>
-      <w:r>
-        <w:rPr>
-          <w:rFonts w:ascii="Museo 300" w:hAnsi="Museo 300"/>
-          <w:b w:val="false"/>
-          <w:bCs w:val="false"/>
-          <w:lang w:val="en-GB"/>
-        </w:rPr>
-        <w:t>Assist with on-boarding and coordinating artists for and during the event, and supporting the other Curation volunteers. Herd cats. Help with everything.</w:t>
-      </w:r>
-      <w:bookmarkStart w:id="0" w:name="__DdeLink__185_953963326"/>
-      <w:r>
-        <w:rPr>
-          <w:rFonts w:ascii="Museo 300" w:hAnsi="Museo 300"/>
-          <w:b w:val="false"/>
-          <w:bCs w:val="false"/>
-          <w:lang w:val="en-GB"/>
-        </w:rPr>
-        <w:t xml:space="preserve"> </w:t>
-      </w:r>
-      <w:bookmarkEnd w:id="0"/>
-      <w:r>
-        <w:rPr>
-          <w:rFonts w:ascii="Museo 300" w:hAnsi="Museo 300"/>
-          <w:b w:val="false"/>
-          <w:bCs w:val="false"/>
-          <w:lang w:val="en-GB"/>
-        </w:rPr>
-        <w:t>Serve as day-of contact for administrative decisions.</w:t>
-      </w:r>
-    </w:p>
-    <w:p>
-      <w:pPr>
-        <w:pStyle w:val="PreformattedText"/>
-        <w:spacing w:before="57" w:after="57"/>
-        <w:ind w:left="360" w:hanging="0"/>
-        <w:rPr/>
-      </w:pPr>
-      <w:r>
-        <w:rPr>
-          <w:rFonts w:ascii="Museo 300" w:hAnsi="Museo 300"/>
-          <w:b/>
-          <w:bCs/>
-          <w:i/>
-          <w:iCs/>
-          <w:lang w:val="en-GB"/>
-        </w:rPr>
-        <w:t>BluesQuake 2014</w:t>
-      </w:r>
-    </w:p>
-    <w:p>
-      <w:pPr>
-        <w:pStyle w:val="PreformattedText"/>
-        <w:spacing w:before="57" w:after="57"/>
-        <w:ind w:left="566" w:hanging="0"/>
-        <w:rPr/>
-      </w:pPr>
-      <w:r>
-        <w:rPr>
-          <w:rFonts w:ascii="Museo 300" w:hAnsi="Museo 300"/>
-          <w:b w:val="false"/>
-          <w:bCs w:val="false"/>
-          <w:lang w:val="en-GB"/>
-        </w:rPr>
-        <w:t>Create agenda, solicit further items, keep meetings on track, ensure that we stick to the event timeline, and generally herd cats at the 17-person organizer meetings.</w:t>
-      </w:r>
-    </w:p>
-    <w:p>
-      <w:pPr>
-        <w:pStyle w:val="PreformattedText"/>
-        <w:spacing w:before="57" w:after="57"/>
-        <w:ind w:left="360" w:hanging="0"/>
-        <w:rPr/>
-      </w:pPr>
-      <w:r>
-        <w:rPr>
-          <w:rFonts w:ascii="Museo 300" w:hAnsi="Museo 300"/>
-          <w:b/>
-          <w:bCs/>
-          <w:i/>
-          <w:iCs/>
-          <w:lang w:val="en-GB"/>
-        </w:rPr>
-        <w:t>Pioneers of the Inevitable</w:t>
-      </w:r>
-    </w:p>
-    <w:p>
-      <w:pPr>
-        <w:pStyle w:val="PreformattedText"/>
-        <w:spacing w:before="57" w:after="57"/>
-        <w:ind w:left="566" w:hanging="0"/>
-        <w:rPr/>
+        <w:ind w:left="566" w:right="0" w:hanging="0"/>
+        <w:rPr>
+          <w:rFonts w:ascii="Museo 300" w:hAnsi="Museo 300"/>
+          <w:b w:val="false"/>
+          <w:b w:val="false"/>
+          <w:bCs w:val="false"/>
+          <w:lang w:val="en-GB"/>
+        </w:rPr>
       </w:pPr>
       <w:r>
         <w:rPr>
@@ -2359,22 +2516,22 @@
         </w:tblCellMar>
       </w:tblPr>
       <w:tblGrid>
-        <w:gridCol w:w="5425"/>
-        <w:gridCol w:w="5346"/>
+        <w:gridCol w:w="5424"/>
+        <w:gridCol w:w="5347"/>
       </w:tblGrid>
       <w:tr>
         <w:trPr/>
         <w:tc>
           <w:tcPr>
-            <w:tcW w:w="5425" w:type="dxa"/>
+            <w:tcW w:w="5424" w:type="dxa"/>
             <w:tcBorders/>
-            <w:shd w:fill="auto" w:val="clear"/>
+            <w:shd w:fill="FFFFFF" w:val="clear"/>
           </w:tcPr>
           <w:p>
             <w:pPr>
               <w:pStyle w:val="PreformattedText"/>
               <w:spacing w:lineRule="auto" w:line="240" w:before="57" w:after="57"/>
-              <w:ind w:left="0" w:hanging="0"/>
+              <w:ind w:left="0" w:right="0" w:hanging="0"/>
               <w:rPr/>
             </w:pPr>
             <w:r>
@@ -2400,8 +2557,11 @@
             <w:pPr>
               <w:pStyle w:val="PreformattedText"/>
               <w:spacing w:lineRule="auto" w:line="240" w:before="57" w:after="57"/>
-              <w:ind w:left="283" w:hanging="0"/>
-              <w:rPr/>
+              <w:ind w:left="283" w:right="0" w:hanging="0"/>
+              <w:rPr>
+                <w:rFonts w:ascii="Museo 300" w:hAnsi="Museo 300"/>
+                <w:lang w:val="en-GB"/>
+              </w:rPr>
             </w:pPr>
             <w:r>
               <w:rPr>
@@ -2417,8 +2577,11 @@
             <w:pPr>
               <w:pStyle w:val="PreformattedText"/>
               <w:spacing w:lineRule="auto" w:line="240" w:before="57" w:after="57"/>
-              <w:ind w:left="283" w:hanging="0"/>
-              <w:rPr/>
+              <w:ind w:left="283" w:right="0" w:hanging="0"/>
+              <w:rPr>
+                <w:rFonts w:ascii="Museo 300" w:hAnsi="Museo 300"/>
+                <w:lang w:val="en-GB"/>
+              </w:rPr>
             </w:pPr>
             <w:r>
               <w:rPr>
@@ -2434,8 +2597,11 @@
             <w:pPr>
               <w:pStyle w:val="PreformattedText"/>
               <w:spacing w:lineRule="auto" w:line="240" w:before="57" w:after="57"/>
-              <w:ind w:left="283" w:hanging="0"/>
-              <w:rPr/>
+              <w:ind w:left="283" w:right="0" w:hanging="0"/>
+              <w:rPr>
+                <w:rFonts w:ascii="Museo 300" w:hAnsi="Museo 300"/>
+                <w:lang w:val="en-GB"/>
+              </w:rPr>
             </w:pPr>
             <w:r>
               <w:rPr>
@@ -2451,8 +2617,11 @@
             <w:pPr>
               <w:pStyle w:val="PreformattedText"/>
               <w:spacing w:lineRule="auto" w:line="240" w:before="57" w:after="57"/>
-              <w:ind w:left="283" w:hanging="0"/>
-              <w:rPr/>
+              <w:ind w:left="283" w:right="0" w:hanging="0"/>
+              <w:rPr>
+                <w:rFonts w:ascii="Museo 300" w:hAnsi="Museo 300"/>
+                <w:lang w:val="en-GB"/>
+              </w:rPr>
             </w:pPr>
             <w:r>
               <w:rPr>
@@ -2467,15 +2636,23 @@
         </w:tc>
         <w:tc>
           <w:tcPr>
-            <w:tcW w:w="5346" w:type="dxa"/>
+            <w:tcW w:w="5347" w:type="dxa"/>
             <w:tcBorders/>
-            <w:shd w:fill="auto" w:val="clear"/>
+            <w:shd w:fill="FFFFFF" w:val="clear"/>
           </w:tcPr>
           <w:p>
             <w:pPr>
               <w:pStyle w:val="PreformattedText"/>
               <w:spacing w:before="57" w:after="57"/>
-              <w:rPr/>
+              <w:rPr>
+                <w:rFonts w:ascii="Museo 700" w:hAnsi="Museo 700"/>
+                <w:b/>
+                <w:b/>
+                <w:bCs/>
+                <w:sz w:val="22"/>
+                <w:szCs w:val="22"/>
+                <w:lang w:val="en-GB"/>
+              </w:rPr>
             </w:pPr>
             <w:r>
               <w:rPr>
@@ -2493,7 +2670,7 @@
             <w:pPr>
               <w:pStyle w:val="PreformattedText"/>
               <w:spacing w:before="0" w:after="0"/>
-              <w:ind w:left="283" w:hanging="0"/>
+              <w:ind w:left="283" w:right="0" w:hanging="0"/>
               <w:rPr/>
             </w:pPr>
             <w:r>
@@ -2732,7 +2909,7 @@
     <w:p>
       <w:pPr>
         <w:pStyle w:val="HorizontalLine"/>
-        <w:spacing w:before="0" w:after="0"/>
+        <w:spacing w:before="57" w:after="57"/>
         <w:rPr>
           <w:sz w:val="6"/>
           <w:szCs w:val="6"/>
@@ -2749,160 +2926,48 @@
     <w:p>
       <w:pPr>
         <w:pStyle w:val="PreformattedText"/>
-        <w:spacing w:lineRule="auto" w:line="240" w:before="114" w:after="114"/>
-        <w:rPr>
+        <w:spacing w:lineRule="auto" w:line="240" w:before="171" w:after="171"/>
+        <w:rPr/>
+      </w:pPr>
+      <w:r>
+        <w:rPr>
+          <w:rFonts w:ascii="Museo 700" w:hAnsi="Museo 700"/>
+          <w:b/>
+          <w:bCs/>
+          <w:sz w:val="22"/>
+          <w:szCs w:val="22"/>
+          <w:lang w:val="en-GB"/>
+        </w:rPr>
+        <w:t>REFERENCES</w:t>
+      </w:r>
+      <w:r>
+        <w:rPr>
+          <w:rFonts w:ascii="Museo 300" w:hAnsi="Museo 300"/>
+          <w:b/>
+          <w:bCs/>
           <w:sz w:val="20"/>
           <w:szCs w:val="20"/>
-        </w:rPr>
-      </w:pPr>
-      <w:r>
-        <w:rPr>
-          <w:rFonts w:ascii="Museo 700" w:hAnsi="Museo 700"/>
-          <w:b/>
-          <w:bCs/>
-          <w:sz w:val="22"/>
-          <w:szCs w:val="22"/>
-          <w:lang w:val="en-GB"/>
-        </w:rPr>
-        <w:t>REFERENCES</w:t>
-      </w:r>
-      <w:r>
-        <w:rPr>
-          <w:rFonts w:ascii="Museo 300" w:hAnsi="Museo 300"/>
-          <w:b/>
-          <w:bCs/>
+          <w:lang w:val="en-GB"/>
+        </w:rPr>
+        <w:t xml:space="preserve"> </w:t>
+      </w:r>
+      <w:r>
+        <w:rPr>
+          <w:rFonts w:ascii="Museo 300" w:hAnsi="Museo 300"/>
           <w:sz w:val="20"/>
           <w:szCs w:val="20"/>
           <w:lang w:val="en-GB"/>
         </w:rPr>
-        <w:t xml:space="preserve"> </w:t>
-      </w:r>
-      <w:r>
-        <w:rPr>
-          <w:rFonts w:ascii="Museo 300" w:hAnsi="Museo 300"/>
-          <w:sz w:val="20"/>
-          <w:szCs w:val="20"/>
-          <w:lang w:val="en-GB"/>
-        </w:rPr>
         <w:t>available upon request.</w:t>
-      </w:r>
-    </w:p>
-    <w:p>
-      <w:pPr>
-        <w:pStyle w:val="PreformattedText"/>
-        <w:spacing w:lineRule="auto" w:line="240" w:before="0" w:after="0"/>
-        <w:jc w:val="right"/>
-        <w:rPr>
-          <w:rFonts w:ascii="Museo 300" w:hAnsi="Museo 300"/>
-          <w:color w:val="EEEEEE"/>
-          <w:sz w:val="20"/>
-          <w:szCs w:val="20"/>
-          <w:lang w:val="en-GB"/>
-        </w:rPr>
-      </w:pPr>
-      <w:r>
-        <w:rPr>
-          <w:rFonts w:ascii="Museo 300" w:hAnsi="Museo 300"/>
-          <w:color w:val="EEEEEE"/>
-          <w:sz w:val="20"/>
-          <w:szCs w:val="20"/>
-          <w:lang w:val="en-GB"/>
-        </w:rPr>
-      </w:r>
-    </w:p>
-    <w:p>
-      <w:pPr>
-        <w:pStyle w:val="PreformattedText"/>
-        <w:spacing w:lineRule="auto" w:line="240" w:before="0" w:after="0"/>
-        <w:jc w:val="right"/>
-        <w:rPr>
-          <w:rFonts w:ascii="Museo 300" w:hAnsi="Museo 300"/>
-          <w:color w:val="EEEEEE"/>
-          <w:sz w:val="20"/>
-          <w:szCs w:val="20"/>
-          <w:lang w:val="en-GB"/>
-        </w:rPr>
-      </w:pPr>
-      <w:r>
-        <w:rPr>
-          <w:rFonts w:ascii="Museo 300" w:hAnsi="Museo 300"/>
-          <w:color w:val="EEEEEE"/>
-          <w:sz w:val="20"/>
-          <w:szCs w:val="20"/>
-          <w:lang w:val="en-GB"/>
-        </w:rPr>
-      </w:r>
-    </w:p>
-    <w:p>
-      <w:pPr>
-        <w:pStyle w:val="PreformattedText"/>
-        <w:spacing w:lineRule="auto" w:line="240" w:before="0" w:after="0"/>
-        <w:jc w:val="right"/>
-        <w:rPr>
-          <w:rFonts w:ascii="Museo 300" w:hAnsi="Museo 300"/>
-          <w:color w:val="EEEEEE"/>
-          <w:sz w:val="20"/>
-          <w:szCs w:val="20"/>
-          <w:lang w:val="en-GB"/>
-        </w:rPr>
-      </w:pPr>
-      <w:r>
-        <w:rPr>
-          <w:rFonts w:ascii="Museo 300" w:hAnsi="Museo 300"/>
-          <w:color w:val="EEEEEE"/>
-          <w:sz w:val="20"/>
-          <w:szCs w:val="20"/>
-          <w:lang w:val="en-GB"/>
-        </w:rPr>
-      </w:r>
-    </w:p>
-    <w:p>
-      <w:pPr>
-        <w:pStyle w:val="PreformattedText"/>
-        <w:spacing w:lineRule="auto" w:line="240" w:before="0" w:after="0"/>
-        <w:jc w:val="right"/>
-        <w:rPr>
-          <w:rFonts w:ascii="Museo 300" w:hAnsi="Museo 300"/>
-          <w:color w:val="EEEEEE"/>
-          <w:sz w:val="20"/>
-          <w:szCs w:val="20"/>
-          <w:lang w:val="en-GB"/>
-        </w:rPr>
-      </w:pPr>
-      <w:r>
-        <w:rPr>
-          <w:rFonts w:ascii="Museo 300" w:hAnsi="Museo 300"/>
-          <w:color w:val="EEEEEE"/>
-          <w:sz w:val="20"/>
-          <w:szCs w:val="20"/>
-          <w:lang w:val="en-GB"/>
-        </w:rPr>
-      </w:r>
-    </w:p>
-    <w:p>
-      <w:pPr>
-        <w:pStyle w:val="PreformattedText"/>
-        <w:spacing w:lineRule="auto" w:line="240" w:before="0" w:after="0"/>
-        <w:jc w:val="right"/>
-        <w:rPr/>
-      </w:pPr>
-      <w:r>
-        <w:rPr>
-          <w:rFonts w:ascii="Museo 300" w:hAnsi="Museo 300"/>
-          <w:color w:val="EEEEEE"/>
-          <w:sz w:val="12"/>
-          <w:szCs w:val="12"/>
-          <w:lang w:val="en-GB"/>
-        </w:rPr>
-        <w:t>The devil in your details.</w:t>
       </w:r>
     </w:p>
     <w:sectPr>
       <w:headerReference w:type="default" r:id="rId4"/>
       <w:headerReference w:type="first" r:id="rId5"/>
+      <w:footerReference w:type="default" r:id="rId6"/>
       <w:type w:val="nextPage"/>
       <w:pgSz w:w="11906" w:h="16838"/>
-      <w:pgMar w:left="567" w:right="567" w:header="340" w:top="598" w:footer="0" w:bottom="397" w:gutter="0"/>
+      <w:pgMar w:left="567" w:right="567" w:header="340" w:top="598" w:footer="397" w:bottom="824" w:gutter="0"/>
       <w:pgNumType w:fmt="decimal"/>
       <w:formProt w:val="false"/>
       <w:titlePg/>
@@ -2913,6 +2978,35 @@
 </w:document>
 </file>
 
+<file path=word/footer1.xml><?xml version="1.0" encoding="utf-8"?>
+<w:ftr xmlns:o="urn:schemas-microsoft-com:office:office" xmlns:r="http://schemas.openxmlformats.org/officeDocument/2006/relationships" xmlns:v="urn:schemas-microsoft-com:vml" xmlns:w="http://schemas.openxmlformats.org/wordprocessingml/2006/main" xmlns:w10="urn:schemas-microsoft-com:office:word" xmlns:wp="http://schemas.openxmlformats.org/drawingml/2006/wordprocessingDrawing" xmlns:wps="http://schemas.microsoft.com/office/word/2010/wordprocessingShape" xmlns:wpg="http://schemas.microsoft.com/office/word/2010/wordprocessingGroup" xmlns:mc="http://schemas.openxmlformats.org/markup-compatibility/2006" xmlns:wp14="http://schemas.microsoft.com/office/word/2010/wordprocessingDrawing" xmlns:w14="http://schemas.microsoft.com/office/word/2010/wordml" mc:Ignorable="w14 wp14">
+  <w:p>
+    <w:pPr>
+      <w:pStyle w:val="PreformattedText"/>
+      <w:spacing w:lineRule="auto" w:line="240" w:before="0" w:after="0"/>
+      <w:jc w:val="right"/>
+      <w:rPr>
+        <w:rFonts w:ascii="Museo 300" w:hAnsi="Museo 300"/>
+        <w:color w:val="EEEEEE"/>
+        <w:sz w:val="12"/>
+        <w:szCs w:val="12"/>
+        <w:lang w:val="en-GB"/>
+      </w:rPr>
+    </w:pPr>
+    <w:r>
+      <w:rPr>
+        <w:rFonts w:ascii="Museo 300" w:hAnsi="Museo 300"/>
+        <w:color w:val="EEEEEE"/>
+        <w:sz w:val="12"/>
+        <w:szCs w:val="12"/>
+        <w:lang w:val="en-GB"/>
+      </w:rPr>
+      <w:t>The devil in your details.</w:t>
+    </w:r>
+  </w:p>
+</w:ftr>
+</file>
+
 <file path=word/header1.xml><?xml version="1.0" encoding="utf-8"?>
 <w:hdr xmlns:o="urn:schemas-microsoft-com:office:office" xmlns:r="http://schemas.openxmlformats.org/officeDocument/2006/relationships" xmlns:v="urn:schemas-microsoft-com:vml" xmlns:w="http://schemas.openxmlformats.org/wordprocessingml/2006/main" xmlns:w10="urn:schemas-microsoft-com:office:word" xmlns:wp="http://schemas.openxmlformats.org/drawingml/2006/wordprocessingDrawing" xmlns:wps="http://schemas.microsoft.com/office/word/2010/wordprocessingShape" xmlns:wpg="http://schemas.microsoft.com/office/word/2010/wordprocessingGroup" xmlns:mc="http://schemas.openxmlformats.org/markup-compatibility/2006" xmlns:wp14="http://schemas.microsoft.com/office/word/2010/wordprocessingDrawing" xmlns:w14="http://schemas.microsoft.com/office/word/2010/wordml" mc:Ignorable="w14 wp14">
   <w:p>
@@ -2920,11 +3014,7 @@
       <w:pStyle w:val="Header"/>
       <w:spacing w:before="57" w:after="57"/>
       <w:jc w:val="right"/>
-      <w:rPr>
-        <w:color w:val="CCCCCC"/>
-        <w:sz w:val="12"/>
-        <w:szCs w:val="12"/>
-      </w:rPr>
+      <w:rPr/>
     </w:pPr>
     <w:r>
       <w:rPr>
@@ -2996,6 +3086,7 @@
     <w:qFormat/>
     <w:pPr>
       <w:widowControl w:val="false"/>
+      <w:overflowPunct w:val="false"/>
       <w:bidi w:val="0"/>
       <w:jc w:val="left"/>
     </w:pPr>

</xml_diff>